<commit_message>
new book project summary
</commit_message>
<xml_diff>
--- a/ResearchSummary.docx
+++ b/ResearchSummary.docx
@@ -1,6 +1,6 @@
 
 <file path=word/document.xml><?xml version="1.0" encoding="utf-8"?>
-<w:document xmlns:wpc="http://schemas.microsoft.com/office/word/2010/wordprocessingCanvas" xmlns:cx="http://schemas.microsoft.com/office/drawing/2014/chartex" xmlns:cx1="http://schemas.microsoft.com/office/drawing/2015/9/8/chartex" xmlns:cx2="http://schemas.microsoft.com/office/drawing/2015/10/21/chartex" xmlns:cx3="http://schemas.microsoft.com/office/drawing/2016/5/9/chartex" xmlns:cx4="http://schemas.microsoft.com/office/drawing/2016/5/10/chartex" xmlns:cx5="http://schemas.microsoft.com/office/drawing/2016/5/11/chartex" xmlns:cx6="http://schemas.microsoft.com/office/drawing/2016/5/12/chartex" xmlns:cx7="http://schemas.microsoft.com/office/drawing/2016/5/13/chartex" xmlns:cx8="http://schemas.microsoft.com/office/drawing/2016/5/14/chartex" xmlns:mc="http://schemas.openxmlformats.org/markup-compatibility/2006" xmlns:aink="http://schemas.microsoft.com/office/drawing/2016/ink" xmlns:am3d="http://schemas.microsoft.com/office/drawing/2017/model3d" xmlns:o="urn:schemas-microsoft-com:office:office" xmlns:r="http://schemas.openxmlformats.org/officeDocument/2006/relationships" xmlns:m="http://schemas.openxmlformats.org/officeDocument/2006/math" xmlns:v="urn:schemas-microsoft-com:vml" xmlns:wp14="http://schemas.microsoft.com/office/word/2010/wordprocessingDrawing" xmlns:wp="http://schemas.openxmlformats.org/drawingml/2006/wordprocessingDrawing" xmlns:w10="urn:schemas-microsoft-com:office:word" xmlns:w="http://schemas.openxmlformats.org/wordprocessingml/2006/main" xmlns:w14="http://schemas.microsoft.com/office/word/2010/wordml" xmlns:w15="http://schemas.microsoft.com/office/word/2012/wordml" xmlns:w16cid="http://schemas.microsoft.com/office/word/2016/wordml/cid" xmlns:w16se="http://schemas.microsoft.com/office/word/2015/wordml/symex" xmlns:wpg="http://schemas.microsoft.com/office/word/2010/wordprocessingGroup" xmlns:wpi="http://schemas.microsoft.com/office/word/2010/wordprocessingInk" xmlns:wne="http://schemas.microsoft.com/office/word/2006/wordml" xmlns:wps="http://schemas.microsoft.com/office/word/2010/wordprocessingShape" mc:Ignorable="w14 w15 w16se w16cid wp14">
+<w:document xmlns:wpc="http://schemas.microsoft.com/office/word/2010/wordprocessingCanvas" xmlns:cx="http://schemas.microsoft.com/office/drawing/2014/chartex" xmlns:cx1="http://schemas.microsoft.com/office/drawing/2015/9/8/chartex" xmlns:cx2="http://schemas.microsoft.com/office/drawing/2015/10/21/chartex" xmlns:cx3="http://schemas.microsoft.com/office/drawing/2016/5/9/chartex" xmlns:cx4="http://schemas.microsoft.com/office/drawing/2016/5/10/chartex" xmlns:cx5="http://schemas.microsoft.com/office/drawing/2016/5/11/chartex" xmlns:cx6="http://schemas.microsoft.com/office/drawing/2016/5/12/chartex" xmlns:cx7="http://schemas.microsoft.com/office/drawing/2016/5/13/chartex" xmlns:cx8="http://schemas.microsoft.com/office/drawing/2016/5/14/chartex" xmlns:mc="http://schemas.openxmlformats.org/markup-compatibility/2006" xmlns:aink="http://schemas.microsoft.com/office/drawing/2016/ink" xmlns:am3d="http://schemas.microsoft.com/office/drawing/2017/model3d" xmlns:o="urn:schemas-microsoft-com:office:office" xmlns:r="http://schemas.openxmlformats.org/officeDocument/2006/relationships" xmlns:m="http://schemas.openxmlformats.org/officeDocument/2006/math" xmlns:v="urn:schemas-microsoft-com:vml" xmlns:wp14="http://schemas.microsoft.com/office/word/2010/wordprocessingDrawing" xmlns:wp="http://schemas.openxmlformats.org/drawingml/2006/wordprocessingDrawing" xmlns:w10="urn:schemas-microsoft-com:office:word" xmlns:w="http://schemas.openxmlformats.org/wordprocessingml/2006/main" xmlns:w14="http://schemas.microsoft.com/office/word/2010/wordml" xmlns:w15="http://schemas.microsoft.com/office/word/2012/wordml" xmlns:w16cex="http://schemas.microsoft.com/office/word/2018/wordml/cex" xmlns:w16cid="http://schemas.microsoft.com/office/word/2016/wordml/cid" xmlns:w16="http://schemas.microsoft.com/office/word/2018/wordml" xmlns:w16se="http://schemas.microsoft.com/office/word/2015/wordml/symex" xmlns:wpg="http://schemas.microsoft.com/office/word/2010/wordprocessingGroup" xmlns:wpi="http://schemas.microsoft.com/office/word/2010/wordprocessingInk" xmlns:wne="http://schemas.microsoft.com/office/word/2006/wordml" xmlns:wps="http://schemas.microsoft.com/office/word/2010/wordprocessingShape" mc:Ignorable="w14 w15 w16se w16cid w16 w16cex wp14">
   <w:body>
     <w:p>
       <w:r>
@@ -109,19 +109,173 @@
       </w:r>
       <w:proofErr w:type="spellEnd"/>
       <w:r>
-        <w:t xml:space="preserve"> and Castellanos Moya’s engagement with literary and aesthetic traditions, particularly realism and the avant-garde, and I maintain that a dialectic emerges between their works and the literary past that</w:t>
-      </w:r>
-      <w:bookmarkStart w:id="0" w:name="_GoBack"/>
-      <w:bookmarkEnd w:id="0"/>
-      <w:r>
-        <w:t xml:space="preserve"> opens a space to interrogate the place of aesthetic praxis as neoliberal globalization becomes ascendant. Third, I argue that their oeuvres constitute a new aesthetic regime of post-national literature.</w:t>
+        <w:t xml:space="preserve"> and Castellanos Moya’s engagement with literary and aesthetic traditions, particularly realism and the avant-garde, and I maintain that a dialectic emerges between their works and the literary past that opens a space to interrogate the place of aesthetic praxis as neoliberal globalization becomes ascendant. Third, I argue that their oeuvres constitute a new aesthetic regime of post-national literature.</w:t>
       </w:r>
     </w:p>
     <w:p/>
     <w:p>
       <w:r>
-        <w:t xml:space="preserve">My current book project </w:t>
-      </w:r>
+        <w:t>My current book project</w:t>
+      </w:r>
+      <w:r>
+        <w:t xml:space="preserve">, </w:t>
+      </w:r>
+      <w:r>
+        <w:rPr>
+          <w:i/>
+          <w:iCs/>
+        </w:rPr>
+        <w:t>Neoliberal Encounters: Latin American</w:t>
+      </w:r>
+      <w:r>
+        <w:rPr>
+          <w:i/>
+          <w:iCs/>
+        </w:rPr>
+        <w:t xml:space="preserve"> Literature in the Age of Technological Globalization</w:t>
+      </w:r>
+      <w:r>
+        <w:t>,</w:t>
+      </w:r>
+      <w:r>
+        <w:t xml:space="preserve"> </w:t>
+      </w:r>
+      <w:r>
+        <w:t xml:space="preserve">studies and sets up a series of “neoliberal encounters” </w:t>
+      </w:r>
+      <w:r>
+        <w:t>in its examination of</w:t>
+      </w:r>
+      <w:r>
+        <w:t xml:space="preserve"> 21</w:t>
+      </w:r>
+      <w:r>
+        <w:rPr>
+          <w:vertAlign w:val="superscript"/>
+        </w:rPr>
+        <w:t>st</w:t>
+      </w:r>
+      <w:r>
+        <w:t>-century Mexican and Central American literature—produced both domestically and in the diaspora</w:t>
+      </w:r>
+      <w:r>
+        <w:t>.</w:t>
+      </w:r>
+      <w:r>
+        <w:t xml:space="preserve"> </w:t>
+      </w:r>
+      <w:r>
+        <w:t xml:space="preserve">Encounters are both destructive and generative. They may be sites of confrontation, change, synthesis, or revelation. They are both temporal and </w:t>
+      </w:r>
+      <w:proofErr w:type="gramStart"/>
+      <w:r>
+        <w:t>spatial, and</w:t>
+      </w:r>
+      <w:proofErr w:type="gramEnd"/>
+      <w:r>
+        <w:t xml:space="preserve"> occur across </w:t>
+      </w:r>
+      <w:r>
+        <w:t xml:space="preserve">distinct </w:t>
+      </w:r>
+      <w:r>
+        <w:t>genres and media.</w:t>
+      </w:r>
+      <w:r>
+        <w:t xml:space="preserve"> </w:t>
+      </w:r>
+      <w:r>
+        <w:t>I read the</w:t>
+      </w:r>
+      <w:r>
+        <w:t xml:space="preserve"> </w:t>
+      </w:r>
+      <w:r>
+        <w:t>narrative works by</w:t>
+      </w:r>
+      <w:r>
+        <w:t xml:space="preserve"> </w:t>
+      </w:r>
+      <w:r>
+        <w:t xml:space="preserve">Roberto Bolaño, </w:t>
+      </w:r>
+      <w:proofErr w:type="spellStart"/>
+      <w:r>
+        <w:t>Laury</w:t>
+      </w:r>
+      <w:proofErr w:type="spellEnd"/>
+      <w:r>
+        <w:t xml:space="preserve"> </w:t>
+      </w:r>
+      <w:proofErr w:type="spellStart"/>
+      <w:r>
+        <w:t>Leite</w:t>
+      </w:r>
+      <w:proofErr w:type="spellEnd"/>
+      <w:r>
+        <w:t xml:space="preserve">, </w:t>
+      </w:r>
+      <w:proofErr w:type="spellStart"/>
+      <w:r>
+        <w:t>Laia</w:t>
+      </w:r>
+      <w:proofErr w:type="spellEnd"/>
+      <w:r>
+        <w:t xml:space="preserve"> </w:t>
+      </w:r>
+      <w:proofErr w:type="spellStart"/>
+      <w:r>
+        <w:t>Jufresa</w:t>
+      </w:r>
+      <w:proofErr w:type="spellEnd"/>
+      <w:r>
+        <w:t xml:space="preserve">, </w:t>
+      </w:r>
+      <w:r>
+        <w:t xml:space="preserve">Horacio Castellanos Moya, Claudia Hernández, and Valeria </w:t>
+      </w:r>
+      <w:proofErr w:type="spellStart"/>
+      <w:r>
+        <w:t>Luiselli</w:t>
+      </w:r>
+      <w:proofErr w:type="spellEnd"/>
+      <w:r>
+        <w:t xml:space="preserve">, </w:t>
+      </w:r>
+      <w:r>
+        <w:t xml:space="preserve">as sites of such encounters, and </w:t>
+      </w:r>
+      <w:r>
+        <w:t>I attend to</w:t>
+      </w:r>
+      <w:r>
+        <w:t xml:space="preserve"> the ways in which politics, </w:t>
+      </w:r>
+      <w:r>
+        <w:t>economics, ethics</w:t>
+      </w:r>
+      <w:r>
+        <w:t xml:space="preserve">, and </w:t>
+      </w:r>
+      <w:r>
+        <w:t>aesthetics</w:t>
+      </w:r>
+      <w:r>
+        <w:t xml:space="preserve"> become entangled</w:t>
+      </w:r>
+      <w:r>
+        <w:t xml:space="preserve"> in the age of neoliberal globalization</w:t>
+      </w:r>
+      <w:r>
+        <w:t>.</w:t>
+      </w:r>
+      <w:r>
+        <w:t xml:space="preserve"> </w:t>
+      </w:r>
+    </w:p>
+    <w:p/>
+    <w:p/>
+    <w:p>
       <w:r>
         <w:t xml:space="preserve">draws on the work I began in my dissertation but shifts focus to </w:t>
       </w:r>
@@ -173,6 +327,14 @@
       <w:r>
         <w:t xml:space="preserve">Roberto Bolaño, Horacio Castellanos Moya, </w:t>
       </w:r>
+      <w:r>
+        <w:t xml:space="preserve">Claudia </w:t>
+      </w:r>
+      <w:proofErr w:type="spellStart"/>
+      <w:r>
+        <w:t xml:space="preserve">Hernández, </w:t>
+      </w:r>
+      <w:proofErr w:type="spellEnd"/>
       <w:r>
         <w:t xml:space="preserve">and </w:t>
       </w:r>
@@ -232,6 +394,7 @@
     <w:p/>
     <w:p>
       <w:r>
+        <w:lastRenderedPageBreak/>
         <w:t xml:space="preserve">My work examines the intersection of aesthetics, politics, and economics in the epoch of neoliberal globalization, particularly as relates to narrative fiction arising out of Mexico and Central America, as well as the diaspora groups of these regions. </w:t>
       </w:r>
     </w:p>
@@ -362,7 +525,7 @@
 </file>
 
 <file path=word/styles.xml><?xml version="1.0" encoding="utf-8"?>
-<w:styles xmlns:mc="http://schemas.openxmlformats.org/markup-compatibility/2006" xmlns:r="http://schemas.openxmlformats.org/officeDocument/2006/relationships" xmlns:w="http://schemas.openxmlformats.org/wordprocessingml/2006/main" xmlns:w14="http://schemas.microsoft.com/office/word/2010/wordml" xmlns:w15="http://schemas.microsoft.com/office/word/2012/wordml" xmlns:w16cid="http://schemas.microsoft.com/office/word/2016/wordml/cid" xmlns:w16se="http://schemas.microsoft.com/office/word/2015/wordml/symex" mc:Ignorable="w14 w15 w16se w16cid">
+<w:styles xmlns:mc="http://schemas.openxmlformats.org/markup-compatibility/2006" xmlns:r="http://schemas.openxmlformats.org/officeDocument/2006/relationships" xmlns:w="http://schemas.openxmlformats.org/wordprocessingml/2006/main" xmlns:w14="http://schemas.microsoft.com/office/word/2010/wordml" xmlns:w15="http://schemas.microsoft.com/office/word/2012/wordml" xmlns:w16cex="http://schemas.microsoft.com/office/word/2018/wordml/cex" xmlns:w16cid="http://schemas.microsoft.com/office/word/2016/wordml/cid" xmlns:w16="http://schemas.microsoft.com/office/word/2018/wordml" xmlns:w16se="http://schemas.microsoft.com/office/word/2015/wordml/symex" mc:Ignorable="w14 w15 w16se w16cid w16 w16cex">
   <w:docDefaults>
     <w:rPrDefault>
       <w:rPr>

</xml_diff>